<commit_message>
indice tentativo de la primera parte
introducción tentativa
</commit_message>
<xml_diff>
--- a/doc.docx
+++ b/doc.docx
@@ -28,15 +28,306 @@
     </w:p>
     <w:p>
       <w:pPr>
-        <w:jc w:val="center"/>
-        <w:rPr>
-          <w:b/>
-          <w:sz w:val="50"/>
-          <w:szCs w:val="50"/>
-        </w:rPr>
-      </w:pPr>
+        <w:rPr>
+          <w:b/>
+          <w:sz w:val="50"/>
+          <w:szCs w:val="50"/>
+        </w:rPr>
+      </w:pPr>
+      <w:r>
+        <w:rPr>
+          <w:b/>
+          <w:sz w:val="50"/>
+          <w:szCs w:val="50"/>
+        </w:rPr>
+        <w:t>Que es .Net</w:t>
+      </w:r>
+    </w:p>
+    <w:p>
+      <w:pPr>
+        <w:rPr>
+          <w:b/>
+          <w:sz w:val="50"/>
+          <w:szCs w:val="50"/>
+        </w:rPr>
+      </w:pPr>
+      <w:r>
+        <w:rPr>
+          <w:b/>
+          <w:sz w:val="50"/>
+          <w:szCs w:val="50"/>
+        </w:rPr>
+        <w:t>Lenguajes que usan .Net</w:t>
+      </w:r>
+    </w:p>
+    <w:p>
+      <w:pPr>
+        <w:rPr>
+          <w:b/>
+          <w:sz w:val="50"/>
+          <w:szCs w:val="50"/>
+        </w:rPr>
+      </w:pPr>
+      <w:r>
+        <w:rPr>
+          <w:b/>
+          <w:sz w:val="50"/>
+          <w:szCs w:val="50"/>
+        </w:rPr>
+        <w:t>Tipos de Datos</w:t>
+      </w:r>
+    </w:p>
+    <w:p>
+      <w:pPr>
+        <w:rPr>
+          <w:b/>
+          <w:sz w:val="50"/>
+          <w:szCs w:val="50"/>
+        </w:rPr>
+      </w:pPr>
+      <w:r>
+        <w:rPr>
+          <w:b/>
+          <w:sz w:val="50"/>
+          <w:szCs w:val="50"/>
+        </w:rPr>
+        <w:t>Clases</w:t>
+      </w:r>
+    </w:p>
+    <w:p>
+      <w:pPr>
+        <w:rPr>
+          <w:b/>
+          <w:sz w:val="50"/>
+          <w:szCs w:val="50"/>
+        </w:rPr>
+      </w:pPr>
+      <w:proofErr w:type="spellStart"/>
+      <w:r>
+        <w:rPr>
+          <w:b/>
+          <w:sz w:val="50"/>
+          <w:szCs w:val="50"/>
+        </w:rPr>
+        <w:t>Templates</w:t>
+      </w:r>
+      <w:proofErr w:type="spellEnd"/>
+      <w:r>
+        <w:rPr>
+          <w:b/>
+          <w:sz w:val="50"/>
+          <w:szCs w:val="50"/>
+        </w:rPr>
+        <w:t xml:space="preserve"> (Plantillas)</w:t>
+      </w:r>
+    </w:p>
+    <w:p>
+      <w:pPr>
+        <w:rPr>
+          <w:b/>
+          <w:sz w:val="50"/>
+          <w:szCs w:val="50"/>
+        </w:rPr>
+      </w:pPr>
+      <w:r>
+        <w:rPr>
+          <w:b/>
+          <w:sz w:val="50"/>
+          <w:szCs w:val="50"/>
+        </w:rPr>
+        <w:t>Listas</w:t>
+      </w:r>
+    </w:p>
+    <w:p>
+      <w:pPr>
+        <w:rPr>
+          <w:b/>
+          <w:sz w:val="50"/>
+          <w:szCs w:val="50"/>
+        </w:rPr>
+      </w:pPr>
+      <w:r>
+        <w:rPr>
+          <w:b/>
+          <w:sz w:val="50"/>
+          <w:szCs w:val="50"/>
+        </w:rPr>
+        <w:t>Interfaces Gráficas I</w:t>
+      </w:r>
+    </w:p>
+    <w:p>
+      <w:pPr>
+        <w:rPr>
+          <w:b/>
+          <w:sz w:val="50"/>
+          <w:szCs w:val="50"/>
+        </w:rPr>
+      </w:pPr>
+      <w:r>
+        <w:rPr>
+          <w:b/>
+          <w:sz w:val="50"/>
+          <w:szCs w:val="50"/>
+        </w:rPr>
+        <w:t>Interfaces Gráficas</w:t>
+      </w:r>
+      <w:r>
+        <w:rPr>
+          <w:b/>
+          <w:sz w:val="50"/>
+          <w:szCs w:val="50"/>
+        </w:rPr>
+        <w:t xml:space="preserve"> II</w:t>
+      </w:r>
+    </w:p>
+    <w:p>
+      <w:pPr>
+        <w:rPr>
+          <w:b/>
+          <w:sz w:val="50"/>
+          <w:szCs w:val="50"/>
+        </w:rPr>
+      </w:pPr>
+      <w:r>
+        <w:rPr>
+          <w:b/>
+          <w:sz w:val="50"/>
+          <w:szCs w:val="50"/>
+        </w:rPr>
+        <w:t>Conexión a Bases de Datos (</w:t>
+      </w:r>
+      <w:proofErr w:type="spellStart"/>
+      <w:r>
+        <w:rPr>
+          <w:b/>
+          <w:sz w:val="50"/>
+          <w:szCs w:val="50"/>
+        </w:rPr>
+        <w:t>SqlServer</w:t>
+      </w:r>
+      <w:proofErr w:type="spellEnd"/>
+      <w:r>
+        <w:rPr>
+          <w:b/>
+          <w:sz w:val="50"/>
+          <w:szCs w:val="50"/>
+        </w:rPr>
+        <w:t>)</w:t>
+      </w:r>
+    </w:p>
+    <w:p>
+      <w:pPr>
+        <w:rPr>
+          <w:b/>
+          <w:sz w:val="50"/>
+          <w:szCs w:val="50"/>
+        </w:rPr>
+      </w:pPr>
+      <w:r>
+        <w:rPr>
+          <w:b/>
+          <w:sz w:val="50"/>
+          <w:szCs w:val="50"/>
+        </w:rPr>
+        <w:t>Conexión a Bases de Datos (</w:t>
+      </w:r>
+      <w:proofErr w:type="spellStart"/>
+      <w:r>
+        <w:rPr>
+          <w:b/>
+          <w:sz w:val="50"/>
+          <w:szCs w:val="50"/>
+        </w:rPr>
+        <w:t>MySql</w:t>
+      </w:r>
+      <w:proofErr w:type="spellEnd"/>
+      <w:r>
+        <w:rPr>
+          <w:b/>
+          <w:sz w:val="50"/>
+          <w:szCs w:val="50"/>
+        </w:rPr>
+        <w:t>)</w:t>
+      </w:r>
+    </w:p>
+    <w:p>
+      <w:pPr>
+        <w:rPr>
+          <w:b/>
+          <w:sz w:val="50"/>
+          <w:szCs w:val="50"/>
+        </w:rPr>
+      </w:pPr>
+      <w:r>
+        <w:rPr>
+          <w:b/>
+          <w:sz w:val="50"/>
+          <w:szCs w:val="50"/>
+        </w:rPr>
+        <w:t>Conexión a Bases de Datos (</w:t>
+      </w:r>
+      <w:proofErr w:type="spellStart"/>
+      <w:r>
+        <w:rPr>
+          <w:b/>
+          <w:sz w:val="50"/>
+          <w:szCs w:val="50"/>
+        </w:rPr>
+        <w:t>P</w:t>
+      </w:r>
+      <w:r>
+        <w:rPr>
+          <w:b/>
+          <w:sz w:val="50"/>
+          <w:szCs w:val="50"/>
+        </w:rPr>
+        <w:t>ostgre</w:t>
+      </w:r>
+      <w:r>
+        <w:rPr>
+          <w:b/>
+          <w:sz w:val="50"/>
+          <w:szCs w:val="50"/>
+        </w:rPr>
+        <w:t>S</w:t>
+      </w:r>
+      <w:r>
+        <w:rPr>
+          <w:b/>
+          <w:sz w:val="50"/>
+          <w:szCs w:val="50"/>
+        </w:rPr>
+        <w:t>ql</w:t>
+      </w:r>
+      <w:proofErr w:type="spellEnd"/>
+      <w:r>
+        <w:rPr>
+          <w:b/>
+          <w:sz w:val="50"/>
+          <w:szCs w:val="50"/>
+        </w:rPr>
+        <w:t>)</w:t>
+      </w:r>
       <w:bookmarkStart w:id="0" w:name="_GoBack"/>
       <w:bookmarkEnd w:id="0"/>
+    </w:p>
+    <w:p>
+      <w:pPr>
+        <w:rPr>
+          <w:b/>
+          <w:sz w:val="50"/>
+          <w:szCs w:val="50"/>
+        </w:rPr>
+      </w:pPr>
+    </w:p>
+    <w:p>
+      <w:pPr>
+        <w:rPr>
+          <w:b/>
+          <w:sz w:val="50"/>
+          <w:szCs w:val="50"/>
+        </w:rPr>
+      </w:pPr>
     </w:p>
     <w:sectPr>
       <w:pgSz w:w="12240" w:h="15840"/>

</xml_diff>